<commit_message>
update formatting task 2
</commit_message>
<xml_diff>
--- a/task2_context_sources/TT2L_GE_ContextSources.docx
+++ b/task2_context_sources/TT2L_GE_ContextSources.docx
@@ -4,51 +4,55 @@
   <w:body>
     <w:p>
       <w:pPr>
+        <w:spacing w:line="276" w:lineRule="auto"/>
         <w:jc w:val="center"/>
         <w:rPr>
+          <w:rFonts w:ascii="Times New Roman" w:hAnsi="Times New Roman" w:cs="Times New Roman"/>
           <w:sz w:val="40"/>
           <w:szCs w:val="40"/>
         </w:rPr>
       </w:pPr>
       <w:r>
         <w:rPr>
+          <w:rFonts w:ascii="Times New Roman" w:hAnsi="Times New Roman" w:cs="Times New Roman"/>
           <w:sz w:val="40"/>
           <w:szCs w:val="40"/>
           <w:u w:val="single"/>
         </w:rPr>
-        <w:t xml:space="preserve">Task </w:t>
+        <w:t xml:space="preserve">Task 2 </w:t>
       </w:r>
+      <w:proofErr w:type="gramStart"/>
       <w:r>
         <w:rPr>
+          <w:rFonts w:ascii="Times New Roman" w:hAnsi="Times New Roman" w:cs="Times New Roman"/>
           <w:sz w:val="40"/>
           <w:szCs w:val="40"/>
           <w:u w:val="single"/>
         </w:rPr>
-        <w:t>2</w:t>
+        <w:t>–  Context</w:t>
       </w:r>
+      <w:proofErr w:type="gramEnd"/>
       <w:r>
         <w:rPr>
+          <w:rFonts w:ascii="Times New Roman" w:hAnsi="Times New Roman" w:cs="Times New Roman"/>
           <w:sz w:val="40"/>
           <w:szCs w:val="40"/>
           <w:u w:val="single"/>
         </w:rPr>
-        <w:t xml:space="preserve"> – </w:t>
-      </w:r>
-      <w:r>
-        <w:rPr>
-          <w:sz w:val="40"/>
-          <w:szCs w:val="40"/>
-          <w:u w:val="single"/>
-        </w:rPr>
-        <w:t xml:space="preserve"> Context Sources</w:t>
+        <w:t xml:space="preserve"> Sources</w:t>
       </w:r>
     </w:p>
     <w:p>
       <w:pPr>
+        <w:spacing w:line="276" w:lineRule="auto"/>
         <w:jc w:val="center"/>
+        <w:rPr>
+          <w:rFonts w:ascii="Times New Roman" w:hAnsi="Times New Roman" w:cs="Times New Roman"/>
+        </w:rPr>
       </w:pPr>
       <w:r>
         <w:rPr>
+          <w:rFonts w:ascii="Times New Roman" w:hAnsi="Times New Roman" w:cs="Times New Roman"/>
           <w:noProof/>
         </w:rPr>
         <w:drawing>
@@ -101,19 +105,25 @@
         </w:drawing>
       </w:r>
       <w:r>
+        <w:rPr>
+          <w:rFonts w:ascii="Times New Roman" w:hAnsi="Times New Roman" w:cs="Times New Roman"/>
+        </w:rPr>
         <w:br/>
       </w:r>
     </w:p>
     <w:p>
       <w:pPr>
+        <w:spacing w:line="276" w:lineRule="auto"/>
         <w:jc w:val="center"/>
         <w:rPr>
+          <w:rFonts w:ascii="Times New Roman" w:hAnsi="Times New Roman" w:cs="Times New Roman"/>
           <w:sz w:val="36"/>
           <w:szCs w:val="36"/>
         </w:rPr>
       </w:pPr>
       <w:r>
         <w:rPr>
+          <w:rFonts w:ascii="Times New Roman" w:hAnsi="Times New Roman" w:cs="Times New Roman"/>
           <w:b/>
           <w:bCs/>
           <w:sz w:val="36"/>
@@ -125,8 +135,10 @@
     </w:p>
     <w:p>
       <w:pPr>
+        <w:spacing w:line="276" w:lineRule="auto"/>
         <w:jc w:val="center"/>
         <w:rPr>
+          <w:rFonts w:ascii="Times New Roman" w:hAnsi="Times New Roman" w:cs="Times New Roman"/>
           <w:sz w:val="32"/>
           <w:szCs w:val="32"/>
           <w:lang w:val="en-MY"/>
@@ -134,6 +146,7 @@
       </w:pPr>
       <w:r>
         <w:rPr>
+          <w:rFonts w:ascii="Times New Roman" w:hAnsi="Times New Roman" w:cs="Times New Roman"/>
           <w:sz w:val="32"/>
           <w:szCs w:val="32"/>
           <w:lang w:val="en-MY"/>
@@ -142,6 +155,7 @@
       </w:r>
       <w:r>
         <w:rPr>
+          <w:rFonts w:ascii="Times New Roman" w:hAnsi="Times New Roman" w:cs="Times New Roman"/>
           <w:sz w:val="32"/>
           <w:szCs w:val="32"/>
         </w:rPr>
@@ -149,6 +163,7 @@
       </w:r>
       <w:r>
         <w:rPr>
+          <w:rFonts w:ascii="Times New Roman" w:hAnsi="Times New Roman" w:cs="Times New Roman"/>
           <w:sz w:val="32"/>
           <w:szCs w:val="32"/>
         </w:rPr>
@@ -156,6 +171,7 @@
       </w:r>
       <w:r>
         <w:rPr>
+          <w:rFonts w:ascii="Times New Roman" w:hAnsi="Times New Roman" w:cs="Times New Roman"/>
           <w:sz w:val="32"/>
           <w:szCs w:val="32"/>
           <w:lang w:val="en-MY"/>
@@ -165,8 +181,10 @@
     </w:p>
     <w:p>
       <w:pPr>
+        <w:spacing w:line="276" w:lineRule="auto"/>
         <w:jc w:val="center"/>
         <w:rPr>
+          <w:rFonts w:ascii="Times New Roman" w:hAnsi="Times New Roman" w:cs="Times New Roman"/>
           <w:sz w:val="32"/>
           <w:szCs w:val="32"/>
         </w:rPr>
@@ -210,10 +228,15 @@
           </w:tcPr>
           <w:p>
             <w:pPr>
-              <w:jc w:val="center"/>
-            </w:pPr>
-            <w:r>
-              <w:rPr>
+              <w:spacing w:line="276" w:lineRule="auto"/>
+              <w:jc w:val="center"/>
+              <w:rPr>
+                <w:rFonts w:ascii="Times New Roman" w:hAnsi="Times New Roman" w:cs="Times New Roman"/>
+              </w:rPr>
+            </w:pPr>
+            <w:r>
+              <w:rPr>
+                <w:rFonts w:ascii="Times New Roman" w:hAnsi="Times New Roman" w:cs="Times New Roman"/>
                 <w:b/>
                 <w:bCs/>
                 <w:lang w:val="en-MY"/>
@@ -237,13 +260,32 @@
           </w:tcPr>
           <w:p>
             <w:pPr>
-              <w:jc w:val="center"/>
-            </w:pPr>
-            <w:r>
-              <w:rPr>
+              <w:spacing w:line="276" w:lineRule="auto"/>
+              <w:jc w:val="center"/>
+              <w:rPr>
+                <w:rFonts w:ascii="Times New Roman" w:hAnsi="Times New Roman" w:cs="Times New Roman"/>
+              </w:rPr>
+            </w:pPr>
+            <w:r>
+              <w:rPr>
+                <w:rFonts w:ascii="Times New Roman" w:hAnsi="Times New Roman" w:cs="Times New Roman"/>
                 <w:lang w:val="en-MY"/>
               </w:rPr>
-              <w:t>TT8L</w:t>
+              <w:t>TT</w:t>
+            </w:r>
+            <w:r>
+              <w:rPr>
+                <w:rFonts w:ascii="Times New Roman" w:hAnsi="Times New Roman" w:cs="Times New Roman"/>
+                <w:lang w:val="en-MY"/>
+              </w:rPr>
+              <w:t>2</w:t>
+            </w:r>
+            <w:r>
+              <w:rPr>
+                <w:rFonts w:ascii="Times New Roman" w:hAnsi="Times New Roman" w:cs="Times New Roman"/>
+                <w:lang w:val="en-MY"/>
+              </w:rPr>
+              <w:t>L</w:t>
             </w:r>
           </w:p>
         </w:tc>
@@ -267,10 +309,15 @@
           </w:tcPr>
           <w:p>
             <w:pPr>
-              <w:jc w:val="center"/>
-            </w:pPr>
-            <w:r>
-              <w:rPr>
+              <w:spacing w:line="276" w:lineRule="auto"/>
+              <w:jc w:val="center"/>
+              <w:rPr>
+                <w:rFonts w:ascii="Times New Roman" w:hAnsi="Times New Roman" w:cs="Times New Roman"/>
+              </w:rPr>
+            </w:pPr>
+            <w:r>
+              <w:rPr>
+                <w:rFonts w:ascii="Times New Roman" w:hAnsi="Times New Roman" w:cs="Times New Roman"/>
                 <w:b/>
                 <w:bCs/>
                 <w:lang w:val="en-MY"/>
@@ -294,19 +341,18 @@
           </w:tcPr>
           <w:p>
             <w:pPr>
-              <w:jc w:val="center"/>
-            </w:pPr>
-            <w:r>
-              <w:rPr>
+              <w:spacing w:line="276" w:lineRule="auto"/>
+              <w:jc w:val="center"/>
+              <w:rPr>
+                <w:rFonts w:ascii="Times New Roman" w:hAnsi="Times New Roman" w:cs="Times New Roman"/>
+              </w:rPr>
+            </w:pPr>
+            <w:r>
+              <w:rPr>
+                <w:rFonts w:ascii="Times New Roman" w:hAnsi="Times New Roman" w:cs="Times New Roman"/>
                 <w:lang w:val="en-MY"/>
               </w:rPr>
-              <w:t xml:space="preserve">Group </w:t>
-            </w:r>
-            <w:r>
-              <w:rPr>
-                <w:lang w:val="en-MY"/>
-              </w:rPr>
-              <w:t>E</w:t>
+              <w:t>Group E</w:t>
             </w:r>
           </w:p>
         </w:tc>
@@ -330,10 +376,15 @@
           </w:tcPr>
           <w:p>
             <w:pPr>
-              <w:jc w:val="center"/>
-            </w:pPr>
-            <w:r>
-              <w:rPr>
+              <w:spacing w:line="276" w:lineRule="auto"/>
+              <w:jc w:val="center"/>
+              <w:rPr>
+                <w:rFonts w:ascii="Times New Roman" w:hAnsi="Times New Roman" w:cs="Times New Roman"/>
+              </w:rPr>
+            </w:pPr>
+            <w:r>
+              <w:rPr>
+                <w:rFonts w:ascii="Times New Roman" w:hAnsi="Times New Roman" w:cs="Times New Roman"/>
                 <w:b/>
                 <w:bCs/>
                 <w:lang w:val="en-MY"/>
@@ -357,10 +408,15 @@
           </w:tcPr>
           <w:p>
             <w:pPr>
-              <w:jc w:val="center"/>
-            </w:pPr>
-            <w:r>
-              <w:rPr>
+              <w:spacing w:line="276" w:lineRule="auto"/>
+              <w:jc w:val="center"/>
+              <w:rPr>
+                <w:rFonts w:ascii="Times New Roman" w:hAnsi="Times New Roman" w:cs="Times New Roman"/>
+              </w:rPr>
+            </w:pPr>
+            <w:r>
+              <w:rPr>
+                <w:rFonts w:ascii="Times New Roman" w:hAnsi="Times New Roman" w:cs="Times New Roman"/>
                 <w:lang w:val="en-MY"/>
               </w:rPr>
               <w:t>Campus Ride-Sharing Platform with</w:t>
@@ -368,10 +424,15 @@
           </w:p>
           <w:p>
             <w:pPr>
-              <w:jc w:val="center"/>
-            </w:pPr>
-            <w:r>
-              <w:rPr>
+              <w:spacing w:line="276" w:lineRule="auto"/>
+              <w:jc w:val="center"/>
+              <w:rPr>
+                <w:rFonts w:ascii="Times New Roman" w:hAnsi="Times New Roman" w:cs="Times New Roman"/>
+              </w:rPr>
+            </w:pPr>
+            <w:r>
+              <w:rPr>
+                <w:rFonts w:ascii="Times New Roman" w:hAnsi="Times New Roman" w:cs="Times New Roman"/>
                 <w:lang w:val="en-MY"/>
               </w:rPr>
               <w:t>Parking System Integration</w:t>
@@ -382,12 +443,20 @@
     </w:tbl>
     <w:p>
       <w:pPr>
+        <w:spacing w:line="276" w:lineRule="auto"/>
         <w:jc w:val="center"/>
+        <w:rPr>
+          <w:rFonts w:ascii="Times New Roman" w:hAnsi="Times New Roman" w:cs="Times New Roman"/>
+        </w:rPr>
       </w:pPr>
     </w:p>
     <w:p>
       <w:pPr>
+        <w:spacing w:line="276" w:lineRule="auto"/>
         <w:jc w:val="center"/>
+        <w:rPr>
+          <w:rFonts w:ascii="Times New Roman" w:hAnsi="Times New Roman" w:cs="Times New Roman"/>
+        </w:rPr>
       </w:pPr>
     </w:p>
     <w:tbl>
@@ -430,10 +499,15 @@
           </w:tcPr>
           <w:p>
             <w:pPr>
-              <w:jc w:val="center"/>
-            </w:pPr>
-            <w:r>
-              <w:rPr>
+              <w:spacing w:line="276" w:lineRule="auto"/>
+              <w:jc w:val="center"/>
+              <w:rPr>
+                <w:rFonts w:ascii="Times New Roman" w:hAnsi="Times New Roman" w:cs="Times New Roman"/>
+              </w:rPr>
+            </w:pPr>
+            <w:r>
+              <w:rPr>
+                <w:rFonts w:ascii="Times New Roman" w:hAnsi="Times New Roman" w:cs="Times New Roman"/>
                 <w:b/>
                 <w:bCs/>
                 <w:lang w:val="en-MY"/>
@@ -457,10 +531,15 @@
           </w:tcPr>
           <w:p>
             <w:pPr>
-              <w:jc w:val="center"/>
-            </w:pPr>
-            <w:r>
-              <w:rPr>
+              <w:spacing w:line="276" w:lineRule="auto"/>
+              <w:jc w:val="center"/>
+              <w:rPr>
+                <w:rFonts w:ascii="Times New Roman" w:hAnsi="Times New Roman" w:cs="Times New Roman"/>
+              </w:rPr>
+            </w:pPr>
+            <w:r>
+              <w:rPr>
+                <w:rFonts w:ascii="Times New Roman" w:hAnsi="Times New Roman" w:cs="Times New Roman"/>
                 <w:b/>
                 <w:bCs/>
                 <w:lang w:val="en-MY"/>
@@ -489,12 +568,17 @@
           </w:tcPr>
           <w:p>
             <w:pPr>
-              <w:jc w:val="center"/>
-              <w:rPr>
+              <w:spacing w:line="276" w:lineRule="auto"/>
+              <w:jc w:val="center"/>
+              <w:rPr>
+                <w:rFonts w:ascii="Times New Roman" w:hAnsi="Times New Roman" w:cs="Times New Roman"/>
                 <w:lang w:val="en-MY"/>
               </w:rPr>
             </w:pPr>
             <w:r>
+              <w:rPr>
+                <w:rFonts w:ascii="Times New Roman" w:hAnsi="Times New Roman" w:cs="Times New Roman"/>
+              </w:rPr>
               <w:t>Kelven Yee Kai Wen</w:t>
             </w:r>
           </w:p>
@@ -513,13 +597,16 @@
           </w:tcPr>
           <w:p>
             <w:pPr>
-              <w:jc w:val="center"/>
-              <w:rPr>
+              <w:spacing w:line="276" w:lineRule="auto"/>
+              <w:jc w:val="center"/>
+              <w:rPr>
+                <w:rFonts w:ascii="Times New Roman" w:hAnsi="Times New Roman" w:cs="Times New Roman"/>
                 <w:lang w:val="en-MY"/>
               </w:rPr>
             </w:pPr>
             <w:r>
               <w:rPr>
+                <w:rFonts w:ascii="Times New Roman" w:hAnsi="Times New Roman" w:cs="Times New Roman"/>
                 <w:lang w:val="en-MY"/>
               </w:rPr>
               <w:t>1211111244</w:t>
@@ -547,9 +634,16 @@
           </w:tcPr>
           <w:p>
             <w:pPr>
-              <w:jc w:val="center"/>
-            </w:pPr>
-            <w:r>
+              <w:spacing w:line="276" w:lineRule="auto"/>
+              <w:jc w:val="center"/>
+              <w:rPr>
+                <w:rFonts w:ascii="Times New Roman" w:hAnsi="Times New Roman" w:cs="Times New Roman"/>
+              </w:rPr>
+            </w:pPr>
+            <w:r>
+              <w:rPr>
+                <w:rFonts w:ascii="Times New Roman" w:hAnsi="Times New Roman" w:cs="Times New Roman"/>
+              </w:rPr>
               <w:t>Koh Xuan Lin</w:t>
             </w:r>
           </w:p>
@@ -569,9 +663,16 @@
           </w:tcPr>
           <w:p>
             <w:pPr>
-              <w:jc w:val="center"/>
-            </w:pPr>
-            <w:r>
+              <w:spacing w:line="276" w:lineRule="auto"/>
+              <w:jc w:val="center"/>
+              <w:rPr>
+                <w:rFonts w:ascii="Times New Roman" w:hAnsi="Times New Roman" w:cs="Times New Roman"/>
+              </w:rPr>
+            </w:pPr>
+            <w:r>
+              <w:rPr>
+                <w:rFonts w:ascii="Times New Roman" w:hAnsi="Times New Roman" w:cs="Times New Roman"/>
+              </w:rPr>
               <w:t>1211109618</w:t>
             </w:r>
           </w:p>
@@ -597,10 +698,15 @@
           </w:tcPr>
           <w:p>
             <w:pPr>
-              <w:jc w:val="center"/>
-            </w:pPr>
-            <w:r>
-              <w:rPr>
+              <w:spacing w:line="276" w:lineRule="auto"/>
+              <w:jc w:val="center"/>
+              <w:rPr>
+                <w:rFonts w:ascii="Times New Roman" w:hAnsi="Times New Roman" w:cs="Times New Roman"/>
+              </w:rPr>
+            </w:pPr>
+            <w:r>
+              <w:rPr>
+                <w:rFonts w:ascii="Times New Roman" w:hAnsi="Times New Roman" w:cs="Times New Roman"/>
                 <w:lang w:val="en-MY"/>
               </w:rPr>
               <w:t>Ow Ka Sheng</w:t>
@@ -622,10 +728,15 @@
           </w:tcPr>
           <w:p>
             <w:pPr>
-              <w:jc w:val="center"/>
-            </w:pPr>
-            <w:r>
-              <w:rPr>
+              <w:spacing w:line="276" w:lineRule="auto"/>
+              <w:jc w:val="center"/>
+              <w:rPr>
+                <w:rFonts w:ascii="Times New Roman" w:hAnsi="Times New Roman" w:cs="Times New Roman"/>
+              </w:rPr>
+            </w:pPr>
+            <w:r>
+              <w:rPr>
+                <w:rFonts w:ascii="Times New Roman" w:hAnsi="Times New Roman" w:cs="Times New Roman"/>
                 <w:lang w:val="en-MY"/>
               </w:rPr>
               <w:t>1211108820</w:t>
@@ -653,16 +764,28 @@
           </w:tcPr>
           <w:p>
             <w:pPr>
-              <w:jc w:val="center"/>
-              <w:rPr>
+              <w:spacing w:line="276" w:lineRule="auto"/>
+              <w:jc w:val="center"/>
+              <w:rPr>
+                <w:rFonts w:ascii="Times New Roman" w:hAnsi="Times New Roman" w:cs="Times New Roman"/>
                 <w:lang w:val="en-MY"/>
               </w:rPr>
             </w:pPr>
-            <w:r>
-              <w:rPr>
+            <w:proofErr w:type="spellStart"/>
+            <w:r>
+              <w:rPr>
+                <w:rFonts w:ascii="Times New Roman" w:hAnsi="Times New Roman" w:cs="Times New Roman"/>
                 <w:lang w:val="en-MY"/>
               </w:rPr>
-              <w:t>Shazreen Binti Sheridan</w:t>
+              <w:t>Shazreen</w:t>
+            </w:r>
+            <w:proofErr w:type="spellEnd"/>
+            <w:r>
+              <w:rPr>
+                <w:rFonts w:ascii="Times New Roman" w:hAnsi="Times New Roman" w:cs="Times New Roman"/>
+                <w:lang w:val="en-MY"/>
+              </w:rPr>
+              <w:t xml:space="preserve"> Binti Sheridan</w:t>
             </w:r>
           </w:p>
         </w:tc>
@@ -681,13 +804,16 @@
           </w:tcPr>
           <w:p>
             <w:pPr>
-              <w:jc w:val="center"/>
-              <w:rPr>
+              <w:spacing w:line="276" w:lineRule="auto"/>
+              <w:jc w:val="center"/>
+              <w:rPr>
+                <w:rFonts w:ascii="Times New Roman" w:hAnsi="Times New Roman" w:cs="Times New Roman"/>
                 <w:lang w:val="en-MY"/>
               </w:rPr>
             </w:pPr>
             <w:r>
               <w:rPr>
+                <w:rFonts w:ascii="Times New Roman" w:hAnsi="Times New Roman" w:cs="Times New Roman"/>
                 <w:lang w:val="en-MY"/>
               </w:rPr>
               <w:t>243UC247P3</w:t>
@@ -698,7 +824,9 @@
     </w:tbl>
     <w:p>
       <w:pPr>
-        <w:rPr>
+        <w:spacing w:line="276" w:lineRule="auto"/>
+        <w:rPr>
+          <w:rFonts w:ascii="Times New Roman" w:hAnsi="Times New Roman" w:cs="Times New Roman"/>
           <w:b/>
           <w:bCs/>
         </w:rPr>
@@ -706,7 +834,9 @@
     </w:p>
     <w:p>
       <w:pPr>
-        <w:rPr>
+        <w:spacing w:line="276" w:lineRule="auto"/>
+        <w:rPr>
+          <w:rFonts w:ascii="Times New Roman" w:hAnsi="Times New Roman" w:cs="Times New Roman"/>
           <w:b/>
           <w:bCs/>
         </w:rPr>
@@ -714,7 +844,9 @@
     </w:p>
     <w:p>
       <w:pPr>
-        <w:rPr>
+        <w:spacing w:line="276" w:lineRule="auto"/>
+        <w:rPr>
+          <w:rFonts w:ascii="Times New Roman" w:hAnsi="Times New Roman" w:cs="Times New Roman"/>
           <w:b/>
           <w:bCs/>
         </w:rPr>
@@ -723,12 +855,13 @@
     <w:p>
       <w:pPr>
         <w:pStyle w:val="Heading2"/>
-        <w:spacing w:after="240"/>
+        <w:spacing w:after="240" w:line="276" w:lineRule="auto"/>
         <w:jc w:val="both"/>
         <w:rPr>
           <w:rFonts w:ascii="Times New Roman" w:hAnsi="Times New Roman" w:cs="Times New Roman"/>
           <w:b/>
           <w:bCs/>
+          <w:color w:val="auto"/>
           <w:sz w:val="36"/>
           <w:szCs w:val="36"/>
         </w:rPr>
@@ -736,36 +869,48 @@
       <w:r>
         <w:rPr>
           <w:rFonts w:ascii="Times New Roman" w:hAnsi="Times New Roman" w:cs="Times New Roman"/>
+          <w:b/>
+          <w:bCs/>
+          <w:color w:val="auto"/>
           <w:sz w:val="36"/>
           <w:szCs w:val="36"/>
         </w:rPr>
         <w:lastRenderedPageBreak/>
-        <w:t xml:space="preserve">1.0 </w:t>
-      </w:r>
-      <w:r>
-        <w:rPr>
-          <w:rFonts w:ascii="Times New Roman" w:hAnsi="Times New Roman" w:cs="Times New Roman"/>
-          <w:sz w:val="36"/>
-          <w:szCs w:val="36"/>
-        </w:rPr>
-        <w:t>System Context Overview</w:t>
+        <w:t>1.0 System Context Overview</w:t>
       </w:r>
     </w:p>
     <w:p>
+      <w:pPr>
+        <w:spacing w:line="276" w:lineRule="auto"/>
+        <w:rPr>
+          <w:rFonts w:ascii="Times New Roman" w:hAnsi="Times New Roman" w:cs="Times New Roman"/>
+        </w:rPr>
+      </w:pPr>
       <w:r>
+        <w:rPr>
+          <w:rFonts w:ascii="Times New Roman" w:hAnsi="Times New Roman" w:cs="Times New Roman"/>
+        </w:rPr>
         <w:t>The platform connects university users through a carpool coordination tool with real-time parking data and verified access. It communicates with parking databases and ID authentication systems.</w:t>
       </w:r>
     </w:p>
-    <w:p/>
     <w:p>
       <w:pPr>
+        <w:spacing w:line="276" w:lineRule="auto"/>
+        <w:rPr>
+          <w:rFonts w:ascii="Times New Roman" w:hAnsi="Times New Roman" w:cs="Times New Roman"/>
+        </w:rPr>
+      </w:pPr>
+    </w:p>
+    <w:p>
+      <w:pPr>
         <w:pStyle w:val="Heading2"/>
-        <w:spacing w:after="240"/>
+        <w:spacing w:after="240" w:line="276" w:lineRule="auto"/>
         <w:jc w:val="both"/>
         <w:rPr>
           <w:rFonts w:ascii="Times New Roman" w:hAnsi="Times New Roman" w:cs="Times New Roman"/>
           <w:b/>
           <w:bCs/>
+          <w:color w:val="auto"/>
           <w:sz w:val="36"/>
           <w:szCs w:val="36"/>
         </w:rPr>
@@ -773,26 +918,13 @@
       <w:r>
         <w:rPr>
           <w:rFonts w:ascii="Times New Roman" w:hAnsi="Times New Roman" w:cs="Times New Roman"/>
+          <w:b/>
+          <w:bCs/>
+          <w:color w:val="auto"/>
           <w:sz w:val="36"/>
           <w:szCs w:val="36"/>
         </w:rPr>
-        <w:t>2</w:t>
-      </w:r>
-      <w:r>
-        <w:rPr>
-          <w:rFonts w:ascii="Times New Roman" w:hAnsi="Times New Roman" w:cs="Times New Roman"/>
-          <w:sz w:val="36"/>
-          <w:szCs w:val="36"/>
-        </w:rPr>
-        <w:t xml:space="preserve">.0 </w:t>
-      </w:r>
-      <w:r>
-        <w:rPr>
-          <w:rFonts w:ascii="Times New Roman" w:hAnsi="Times New Roman" w:cs="Times New Roman"/>
-          <w:sz w:val="36"/>
-          <w:szCs w:val="36"/>
-        </w:rPr>
-        <w:t>Context Objects</w:t>
+        <w:t>2.0 Context Objects</w:t>
       </w:r>
     </w:p>
     <w:tbl>
@@ -802,25 +934,28 @@
         <w:tblLook w:val="04A0" w:firstRow="1" w:lastRow="0" w:firstColumn="1" w:lastColumn="0" w:noHBand="0" w:noVBand="1"/>
       </w:tblPr>
       <w:tblGrid>
-        <w:gridCol w:w="3116"/>
-        <w:gridCol w:w="3117"/>
-        <w:gridCol w:w="3117"/>
+        <w:gridCol w:w="1978"/>
+        <w:gridCol w:w="1763"/>
+        <w:gridCol w:w="5609"/>
       </w:tblGrid>
       <w:tr>
         <w:tc>
           <w:tcPr>
-            <w:tcW w:w="3116" w:type="dxa"/>
-          </w:tcPr>
-          <w:p>
-            <w:pPr>
-              <w:jc w:val="center"/>
-              <w:rPr>
+            <w:tcW w:w="1980" w:type="dxa"/>
+          </w:tcPr>
+          <w:p>
+            <w:pPr>
+              <w:spacing w:line="276" w:lineRule="auto"/>
+              <w:jc w:val="center"/>
+              <w:rPr>
+                <w:rFonts w:ascii="Times New Roman" w:hAnsi="Times New Roman" w:cs="Times New Roman"/>
                 <w:b/>
                 <w:bCs/>
               </w:rPr>
             </w:pPr>
             <w:r>
               <w:rPr>
+                <w:rFonts w:ascii="Times New Roman" w:hAnsi="Times New Roman" w:cs="Times New Roman"/>
                 <w:b/>
                 <w:bCs/>
               </w:rPr>
@@ -830,18 +965,21 @@
         </w:tc>
         <w:tc>
           <w:tcPr>
-            <w:tcW w:w="3117" w:type="dxa"/>
-          </w:tcPr>
-          <w:p>
-            <w:pPr>
-              <w:jc w:val="center"/>
-              <w:rPr>
+            <w:tcW w:w="1752" w:type="dxa"/>
+          </w:tcPr>
+          <w:p>
+            <w:pPr>
+              <w:spacing w:line="276" w:lineRule="auto"/>
+              <w:jc w:val="center"/>
+              <w:rPr>
+                <w:rFonts w:ascii="Times New Roman" w:hAnsi="Times New Roman" w:cs="Times New Roman"/>
                 <w:b/>
                 <w:bCs/>
               </w:rPr>
             </w:pPr>
             <w:r>
               <w:rPr>
+                <w:rFonts w:ascii="Times New Roman" w:hAnsi="Times New Roman" w:cs="Times New Roman"/>
                 <w:b/>
                 <w:bCs/>
               </w:rPr>
@@ -851,18 +989,21 @@
         </w:tc>
         <w:tc>
           <w:tcPr>
-            <w:tcW w:w="3117" w:type="dxa"/>
-          </w:tcPr>
-          <w:p>
-            <w:pPr>
-              <w:jc w:val="center"/>
-              <w:rPr>
+            <w:tcW w:w="5618" w:type="dxa"/>
+          </w:tcPr>
+          <w:p>
+            <w:pPr>
+              <w:spacing w:line="276" w:lineRule="auto"/>
+              <w:jc w:val="center"/>
+              <w:rPr>
+                <w:rFonts w:ascii="Times New Roman" w:hAnsi="Times New Roman" w:cs="Times New Roman"/>
                 <w:b/>
                 <w:bCs/>
               </w:rPr>
             </w:pPr>
             <w:r>
               <w:rPr>
+                <w:rFonts w:ascii="Times New Roman" w:hAnsi="Times New Roman" w:cs="Times New Roman"/>
                 <w:b/>
                 <w:bCs/>
               </w:rPr>
@@ -874,373 +1015,469 @@
       <w:tr>
         <w:tc>
           <w:tcPr>
-            <w:tcW w:w="3116" w:type="dxa"/>
-          </w:tcPr>
-          <w:p>
-            <w:pPr>
-              <w:jc w:val="center"/>
-            </w:pPr>
-            <w:r>
+            <w:tcW w:w="1980" w:type="dxa"/>
+          </w:tcPr>
+          <w:p>
+            <w:pPr>
+              <w:spacing w:line="276" w:lineRule="auto"/>
+              <w:jc w:val="center"/>
+              <w:rPr>
+                <w:rFonts w:ascii="Times New Roman" w:hAnsi="Times New Roman" w:cs="Times New Roman"/>
+              </w:rPr>
+            </w:pPr>
+            <w:r>
+              <w:rPr>
+                <w:rFonts w:ascii="Times New Roman" w:hAnsi="Times New Roman" w:cs="Times New Roman"/>
+              </w:rPr>
               <w:t>MMU Single Sign-On (SSO)</w:t>
             </w:r>
           </w:p>
         </w:tc>
         <w:tc>
           <w:tcPr>
-            <w:tcW w:w="3117" w:type="dxa"/>
-          </w:tcPr>
-          <w:p>
-            <w:pPr>
-              <w:jc w:val="center"/>
-            </w:pPr>
-            <w:r>
+            <w:tcW w:w="1752" w:type="dxa"/>
+          </w:tcPr>
+          <w:p>
+            <w:pPr>
+              <w:spacing w:line="276" w:lineRule="auto"/>
+              <w:jc w:val="center"/>
+              <w:rPr>
+                <w:rFonts w:ascii="Times New Roman" w:hAnsi="Times New Roman" w:cs="Times New Roman"/>
+              </w:rPr>
+            </w:pPr>
+            <w:r>
+              <w:rPr>
+                <w:rFonts w:ascii="Times New Roman" w:hAnsi="Times New Roman" w:cs="Times New Roman"/>
+              </w:rPr>
               <w:t>Digital ID System</w:t>
             </w:r>
           </w:p>
         </w:tc>
         <w:tc>
           <w:tcPr>
-            <w:tcW w:w="3117" w:type="dxa"/>
-          </w:tcPr>
-          <w:p>
-            <w:pPr>
-              <w:pStyle w:val="ListParagraph"/>
-              <w:numPr>
-                <w:ilvl w:val="0"/>
-                <w:numId w:val="3"/>
-              </w:numPr>
-            </w:pPr>
-            <w:r>
+            <w:tcW w:w="5618" w:type="dxa"/>
+          </w:tcPr>
+          <w:p>
+            <w:pPr>
+              <w:spacing w:line="276" w:lineRule="auto"/>
+              <w:rPr>
+                <w:rFonts w:ascii="Times New Roman" w:hAnsi="Times New Roman" w:cs="Times New Roman"/>
+              </w:rPr>
+            </w:pPr>
+            <w:r>
+              <w:rPr>
+                <w:rFonts w:ascii="Times New Roman" w:hAnsi="Times New Roman" w:cs="Times New Roman"/>
+              </w:rPr>
               <w:t>Authenticates only current students, staff, and faculty for registration/login (User Onboarding &amp; Digital ID</w:t>
             </w:r>
             <w:r>
+              <w:rPr>
+                <w:rFonts w:ascii="Times New Roman" w:hAnsi="Times New Roman" w:cs="Times New Roman"/>
+              </w:rPr>
               <w:t xml:space="preserve"> </w:t>
             </w:r>
             <w:r>
+              <w:rPr>
+                <w:rFonts w:ascii="Times New Roman" w:hAnsi="Times New Roman" w:cs="Times New Roman"/>
+              </w:rPr>
               <w:t>Verification)</w:t>
             </w:r>
-          </w:p>
-          <w:p>
-            <w:pPr>
-              <w:pStyle w:val="ListParagraph"/>
-            </w:pPr>
           </w:p>
         </w:tc>
       </w:tr>
       <w:tr>
         <w:tc>
           <w:tcPr>
-            <w:tcW w:w="3116" w:type="dxa"/>
-          </w:tcPr>
-          <w:p>
-            <w:pPr>
-              <w:jc w:val="center"/>
-            </w:pPr>
-            <w:r>
+            <w:tcW w:w="1980" w:type="dxa"/>
+          </w:tcPr>
+          <w:p>
+            <w:pPr>
+              <w:spacing w:line="276" w:lineRule="auto"/>
+              <w:jc w:val="center"/>
+              <w:rPr>
+                <w:rFonts w:ascii="Times New Roman" w:hAnsi="Times New Roman" w:cs="Times New Roman"/>
+              </w:rPr>
+            </w:pPr>
+            <w:r>
+              <w:rPr>
+                <w:rFonts w:ascii="Times New Roman" w:hAnsi="Times New Roman" w:cs="Times New Roman"/>
+              </w:rPr>
               <w:t>University Parking Database</w:t>
             </w:r>
           </w:p>
         </w:tc>
         <w:tc>
           <w:tcPr>
-            <w:tcW w:w="3117" w:type="dxa"/>
-          </w:tcPr>
-          <w:p>
-            <w:pPr>
-              <w:jc w:val="center"/>
-            </w:pPr>
-            <w:r>
+            <w:tcW w:w="1752" w:type="dxa"/>
+          </w:tcPr>
+          <w:p>
+            <w:pPr>
+              <w:spacing w:line="276" w:lineRule="auto"/>
+              <w:jc w:val="center"/>
+              <w:rPr>
+                <w:rFonts w:ascii="Times New Roman" w:hAnsi="Times New Roman" w:cs="Times New Roman"/>
+              </w:rPr>
+            </w:pPr>
+            <w:r>
+              <w:rPr>
+                <w:rFonts w:ascii="Times New Roman" w:hAnsi="Times New Roman" w:cs="Times New Roman"/>
+              </w:rPr>
               <w:t>External System/API</w:t>
             </w:r>
           </w:p>
         </w:tc>
         <w:tc>
           <w:tcPr>
-            <w:tcW w:w="3117" w:type="dxa"/>
-          </w:tcPr>
-          <w:p>
-            <w:pPr>
-              <w:pStyle w:val="ListParagraph"/>
-              <w:numPr>
-                <w:ilvl w:val="0"/>
-                <w:numId w:val="3"/>
-              </w:numPr>
-            </w:pPr>
-            <w:r>
+            <w:tcW w:w="5618" w:type="dxa"/>
+          </w:tcPr>
+          <w:p>
+            <w:pPr>
+              <w:spacing w:line="276" w:lineRule="auto"/>
+              <w:rPr>
+                <w:rFonts w:ascii="Times New Roman" w:hAnsi="Times New Roman" w:cs="Times New Roman"/>
+              </w:rPr>
+            </w:pPr>
+            <w:r>
+              <w:rPr>
+                <w:rFonts w:ascii="Times New Roman" w:hAnsi="Times New Roman" w:cs="Times New Roman"/>
+              </w:rPr>
               <w:t>Provides real-time parking occupancy data (general vs. carpool-only zones) for map and reservation features</w:t>
             </w:r>
-          </w:p>
-          <w:p>
-            <w:pPr>
-              <w:pStyle w:val="ListParagraph"/>
-            </w:pPr>
           </w:p>
         </w:tc>
       </w:tr>
       <w:tr>
         <w:tc>
           <w:tcPr>
-            <w:tcW w:w="3116" w:type="dxa"/>
-          </w:tcPr>
-          <w:p>
-            <w:pPr>
-              <w:jc w:val="center"/>
-            </w:pPr>
-            <w:r>
+            <w:tcW w:w="1980" w:type="dxa"/>
+          </w:tcPr>
+          <w:p>
+            <w:pPr>
+              <w:spacing w:line="276" w:lineRule="auto"/>
+              <w:jc w:val="center"/>
+              <w:rPr>
+                <w:rFonts w:ascii="Times New Roman" w:hAnsi="Times New Roman" w:cs="Times New Roman"/>
+              </w:rPr>
+            </w:pPr>
+            <w:r>
+              <w:rPr>
+                <w:rFonts w:ascii="Times New Roman" w:hAnsi="Times New Roman" w:cs="Times New Roman"/>
+              </w:rPr>
               <w:t>Mobile App Interface</w:t>
             </w:r>
           </w:p>
         </w:tc>
         <w:tc>
           <w:tcPr>
-            <w:tcW w:w="3117" w:type="dxa"/>
-          </w:tcPr>
-          <w:p>
-            <w:pPr>
-              <w:jc w:val="center"/>
-            </w:pPr>
-            <w:r>
+            <w:tcW w:w="1752" w:type="dxa"/>
+          </w:tcPr>
+          <w:p>
+            <w:pPr>
+              <w:spacing w:line="276" w:lineRule="auto"/>
+              <w:jc w:val="center"/>
+              <w:rPr>
+                <w:rFonts w:ascii="Times New Roman" w:hAnsi="Times New Roman" w:cs="Times New Roman"/>
+              </w:rPr>
+            </w:pPr>
+            <w:r>
+              <w:rPr>
+                <w:rFonts w:ascii="Times New Roman" w:hAnsi="Times New Roman" w:cs="Times New Roman"/>
+              </w:rPr>
               <w:t>User Interface</w:t>
             </w:r>
           </w:p>
         </w:tc>
         <w:tc>
           <w:tcPr>
-            <w:tcW w:w="3117" w:type="dxa"/>
-          </w:tcPr>
-          <w:p>
-            <w:pPr>
-              <w:pStyle w:val="ListParagraph"/>
-              <w:numPr>
-                <w:ilvl w:val="0"/>
-                <w:numId w:val="3"/>
-              </w:numPr>
-            </w:pPr>
-            <w:r>
+            <w:tcW w:w="5618" w:type="dxa"/>
+          </w:tcPr>
+          <w:p>
+            <w:pPr>
+              <w:spacing w:line="276" w:lineRule="auto"/>
+              <w:rPr>
+                <w:rFonts w:ascii="Times New Roman" w:hAnsi="Times New Roman" w:cs="Times New Roman"/>
+              </w:rPr>
+            </w:pPr>
+            <w:r>
+              <w:rPr>
+                <w:rFonts w:ascii="Times New Roman" w:hAnsi="Times New Roman" w:cs="Times New Roman"/>
+              </w:rPr>
               <w:t>iOS/Android front-end through which users view rides, parking maps, notifications, chat, and rewards</w:t>
             </w:r>
-          </w:p>
-          <w:p>
-            <w:pPr>
-              <w:pStyle w:val="ListParagraph"/>
-            </w:pPr>
           </w:p>
         </w:tc>
       </w:tr>
       <w:tr>
         <w:tc>
           <w:tcPr>
-            <w:tcW w:w="3116" w:type="dxa"/>
-          </w:tcPr>
-          <w:p>
-            <w:pPr>
-              <w:jc w:val="center"/>
-            </w:pPr>
-            <w:r>
+            <w:tcW w:w="1980" w:type="dxa"/>
+          </w:tcPr>
+          <w:p>
+            <w:pPr>
+              <w:spacing w:line="276" w:lineRule="auto"/>
+              <w:jc w:val="center"/>
+              <w:rPr>
+                <w:rFonts w:ascii="Times New Roman" w:hAnsi="Times New Roman" w:cs="Times New Roman"/>
+              </w:rPr>
+            </w:pPr>
+            <w:r>
+              <w:rPr>
+                <w:rFonts w:ascii="Times New Roman" w:hAnsi="Times New Roman" w:cs="Times New Roman"/>
+              </w:rPr>
               <w:t>Notification Service</w:t>
             </w:r>
           </w:p>
         </w:tc>
         <w:tc>
           <w:tcPr>
-            <w:tcW w:w="3117" w:type="dxa"/>
-          </w:tcPr>
-          <w:p>
-            <w:pPr>
-              <w:jc w:val="center"/>
-            </w:pPr>
-            <w:r>
+            <w:tcW w:w="1752" w:type="dxa"/>
+          </w:tcPr>
+          <w:p>
+            <w:pPr>
+              <w:spacing w:line="276" w:lineRule="auto"/>
+              <w:jc w:val="center"/>
+              <w:rPr>
+                <w:rFonts w:ascii="Times New Roman" w:hAnsi="Times New Roman" w:cs="Times New Roman"/>
+              </w:rPr>
+            </w:pPr>
+            <w:r>
+              <w:rPr>
+                <w:rFonts w:ascii="Times New Roman" w:hAnsi="Times New Roman" w:cs="Times New Roman"/>
+              </w:rPr>
               <w:t>Messaging Service</w:t>
             </w:r>
           </w:p>
         </w:tc>
         <w:tc>
           <w:tcPr>
-            <w:tcW w:w="3117" w:type="dxa"/>
-          </w:tcPr>
-          <w:p>
-            <w:pPr>
-              <w:pStyle w:val="ListParagraph"/>
-              <w:numPr>
-                <w:ilvl w:val="0"/>
-                <w:numId w:val="3"/>
-              </w:numPr>
-            </w:pPr>
-            <w:r>
+            <w:tcW w:w="5618" w:type="dxa"/>
+          </w:tcPr>
+          <w:p>
+            <w:pPr>
+              <w:spacing w:line="276" w:lineRule="auto"/>
+              <w:rPr>
+                <w:rFonts w:ascii="Times New Roman" w:hAnsi="Times New Roman" w:cs="Times New Roman"/>
+              </w:rPr>
+            </w:pPr>
+            <w:r>
+              <w:rPr>
+                <w:rFonts w:ascii="Times New Roman" w:hAnsi="Times New Roman" w:cs="Times New Roman"/>
+              </w:rPr>
               <w:t>Push notifications for ride confirmations, cancellations, parking reservations, and incentive milestones</w:t>
             </w:r>
-          </w:p>
-          <w:p>
-            <w:pPr>
-              <w:pStyle w:val="ListParagraph"/>
-            </w:pPr>
           </w:p>
         </w:tc>
       </w:tr>
       <w:tr>
         <w:tc>
           <w:tcPr>
-            <w:tcW w:w="3116" w:type="dxa"/>
-          </w:tcPr>
-          <w:p>
-            <w:pPr>
-              <w:jc w:val="center"/>
-            </w:pPr>
-            <w:r>
+            <w:tcW w:w="1980" w:type="dxa"/>
+          </w:tcPr>
+          <w:p>
+            <w:pPr>
+              <w:spacing w:line="276" w:lineRule="auto"/>
+              <w:jc w:val="center"/>
+              <w:rPr>
+                <w:rFonts w:ascii="Times New Roman" w:hAnsi="Times New Roman" w:cs="Times New Roman"/>
+              </w:rPr>
+            </w:pPr>
+            <w:r>
+              <w:rPr>
+                <w:rFonts w:ascii="Times New Roman" w:hAnsi="Times New Roman" w:cs="Times New Roman"/>
+              </w:rPr>
               <w:t>Carpool Matching Engine</w:t>
             </w:r>
           </w:p>
         </w:tc>
         <w:tc>
           <w:tcPr>
-            <w:tcW w:w="3117" w:type="dxa"/>
-          </w:tcPr>
-          <w:p>
-            <w:pPr>
-              <w:jc w:val="center"/>
-            </w:pPr>
-            <w:r>
+            <w:tcW w:w="1752" w:type="dxa"/>
+          </w:tcPr>
+          <w:p>
+            <w:pPr>
+              <w:spacing w:line="276" w:lineRule="auto"/>
+              <w:jc w:val="center"/>
+              <w:rPr>
+                <w:rFonts w:ascii="Times New Roman" w:hAnsi="Times New Roman" w:cs="Times New Roman"/>
+              </w:rPr>
+            </w:pPr>
+            <w:r>
+              <w:rPr>
+                <w:rFonts w:ascii="Times New Roman" w:hAnsi="Times New Roman" w:cs="Times New Roman"/>
+              </w:rPr>
               <w:t>Core Business Logic</w:t>
             </w:r>
           </w:p>
         </w:tc>
         <w:tc>
           <w:tcPr>
-            <w:tcW w:w="3117" w:type="dxa"/>
-          </w:tcPr>
-          <w:p>
-            <w:pPr>
-              <w:pStyle w:val="ListParagraph"/>
-              <w:numPr>
-                <w:ilvl w:val="0"/>
-                <w:numId w:val="3"/>
-              </w:numPr>
-            </w:pPr>
-            <w:r>
-              <w:t xml:space="preserve">Matches ride offers and requests; drivers </w:t>
-            </w:r>
-            <w:r>
-              <w:lastRenderedPageBreak/>
-              <w:t>manually approve/decline passenger joins (Ride Offer &amp; Request)</w:t>
-            </w:r>
-          </w:p>
-          <w:p>
-            <w:pPr>
-              <w:pStyle w:val="ListParagraph"/>
-            </w:pPr>
+            <w:tcW w:w="5618" w:type="dxa"/>
+          </w:tcPr>
+          <w:p>
+            <w:pPr>
+              <w:spacing w:line="276" w:lineRule="auto"/>
+              <w:rPr>
+                <w:rFonts w:ascii="Times New Roman" w:hAnsi="Times New Roman" w:cs="Times New Roman"/>
+              </w:rPr>
+            </w:pPr>
+            <w:r>
+              <w:rPr>
+                <w:rFonts w:ascii="Times New Roman" w:hAnsi="Times New Roman" w:cs="Times New Roman"/>
+              </w:rPr>
+              <w:t xml:space="preserve">Matches ride offers and requests; drivers manually approve/decline passenger </w:t>
+            </w:r>
+            <w:proofErr w:type="gramStart"/>
+            <w:r>
+              <w:rPr>
+                <w:rFonts w:ascii="Times New Roman" w:hAnsi="Times New Roman" w:cs="Times New Roman"/>
+              </w:rPr>
+              <w:t>joins</w:t>
+            </w:r>
+            <w:proofErr w:type="gramEnd"/>
+            <w:r>
+              <w:rPr>
+                <w:rFonts w:ascii="Times New Roman" w:hAnsi="Times New Roman" w:cs="Times New Roman"/>
+              </w:rPr>
+              <w:t xml:space="preserve"> (Ride Offer &amp; Request)</w:t>
+            </w:r>
           </w:p>
         </w:tc>
       </w:tr>
       <w:tr>
         <w:tc>
           <w:tcPr>
-            <w:tcW w:w="3116" w:type="dxa"/>
-          </w:tcPr>
-          <w:p>
-            <w:pPr>
-              <w:jc w:val="center"/>
-            </w:pPr>
-            <w:r>
-              <w:lastRenderedPageBreak/>
+            <w:tcW w:w="1980" w:type="dxa"/>
+          </w:tcPr>
+          <w:p>
+            <w:pPr>
+              <w:spacing w:line="276" w:lineRule="auto"/>
+              <w:jc w:val="center"/>
+              <w:rPr>
+                <w:rFonts w:ascii="Times New Roman" w:hAnsi="Times New Roman" w:cs="Times New Roman"/>
+              </w:rPr>
+            </w:pPr>
+            <w:r>
+              <w:rPr>
+                <w:rFonts w:ascii="Times New Roman" w:hAnsi="Times New Roman" w:cs="Times New Roman"/>
+              </w:rPr>
               <w:t>Reward Points Service</w:t>
             </w:r>
           </w:p>
         </w:tc>
         <w:tc>
           <w:tcPr>
-            <w:tcW w:w="3117" w:type="dxa"/>
-          </w:tcPr>
-          <w:p>
-            <w:pPr>
-              <w:jc w:val="center"/>
-            </w:pPr>
-            <w:r>
+            <w:tcW w:w="1752" w:type="dxa"/>
+          </w:tcPr>
+          <w:p>
+            <w:pPr>
+              <w:spacing w:line="276" w:lineRule="auto"/>
+              <w:jc w:val="center"/>
+              <w:rPr>
+                <w:rFonts w:ascii="Times New Roman" w:hAnsi="Times New Roman" w:cs="Times New Roman"/>
+              </w:rPr>
+            </w:pPr>
+            <w:r>
+              <w:rPr>
+                <w:rFonts w:ascii="Times New Roman" w:hAnsi="Times New Roman" w:cs="Times New Roman"/>
+              </w:rPr>
               <w:t>External Service</w:t>
             </w:r>
           </w:p>
         </w:tc>
         <w:tc>
           <w:tcPr>
-            <w:tcW w:w="3117" w:type="dxa"/>
-          </w:tcPr>
-          <w:p>
-            <w:pPr>
-              <w:pStyle w:val="ListParagraph"/>
-              <w:numPr>
-                <w:ilvl w:val="0"/>
-                <w:numId w:val="3"/>
-              </w:numPr>
-            </w:pPr>
-            <w:r>
+            <w:tcW w:w="5618" w:type="dxa"/>
+          </w:tcPr>
+          <w:p>
+            <w:pPr>
+              <w:spacing w:line="276" w:lineRule="auto"/>
+              <w:rPr>
+                <w:rFonts w:ascii="Times New Roman" w:hAnsi="Times New Roman" w:cs="Times New Roman"/>
+              </w:rPr>
+            </w:pPr>
+            <w:r>
+              <w:rPr>
+                <w:rFonts w:ascii="Times New Roman" w:hAnsi="Times New Roman" w:cs="Times New Roman"/>
+              </w:rPr>
               <w:t>Tracks points earned/redeemed for parking priority, bookstore vouchers, meal discounts, and leaderboard badges (Parking Availability &amp; Incentives)</w:t>
             </w:r>
-          </w:p>
-          <w:p>
-            <w:pPr>
-              <w:pStyle w:val="ListParagraph"/>
-            </w:pPr>
           </w:p>
         </w:tc>
       </w:tr>
       <w:tr>
         <w:tc>
           <w:tcPr>
-            <w:tcW w:w="3116" w:type="dxa"/>
-          </w:tcPr>
-          <w:p>
-            <w:pPr>
-              <w:jc w:val="center"/>
-            </w:pPr>
-            <w:r>
+            <w:tcW w:w="1980" w:type="dxa"/>
+          </w:tcPr>
+          <w:p>
+            <w:pPr>
+              <w:spacing w:line="276" w:lineRule="auto"/>
+              <w:jc w:val="center"/>
+              <w:rPr>
+                <w:rFonts w:ascii="Times New Roman" w:hAnsi="Times New Roman" w:cs="Times New Roman"/>
+              </w:rPr>
+            </w:pPr>
+            <w:r>
+              <w:rPr>
+                <w:rFonts w:ascii="Times New Roman" w:hAnsi="Times New Roman" w:cs="Times New Roman"/>
+              </w:rPr>
               <w:t>In-App Chat Service</w:t>
             </w:r>
           </w:p>
         </w:tc>
         <w:tc>
           <w:tcPr>
-            <w:tcW w:w="3117" w:type="dxa"/>
-          </w:tcPr>
-          <w:p>
-            <w:pPr>
-              <w:jc w:val="center"/>
-            </w:pPr>
-            <w:r>
+            <w:tcW w:w="1752" w:type="dxa"/>
+          </w:tcPr>
+          <w:p>
+            <w:pPr>
+              <w:spacing w:line="276" w:lineRule="auto"/>
+              <w:jc w:val="center"/>
+              <w:rPr>
+                <w:rFonts w:ascii="Times New Roman" w:hAnsi="Times New Roman" w:cs="Times New Roman"/>
+              </w:rPr>
+            </w:pPr>
+            <w:r>
+              <w:rPr>
+                <w:rFonts w:ascii="Times New Roman" w:hAnsi="Times New Roman" w:cs="Times New Roman"/>
+              </w:rPr>
               <w:t>Communication Module</w:t>
             </w:r>
           </w:p>
         </w:tc>
         <w:tc>
           <w:tcPr>
-            <w:tcW w:w="3117" w:type="dxa"/>
-          </w:tcPr>
-          <w:p>
-            <w:pPr>
-              <w:pStyle w:val="ListParagraph"/>
-              <w:numPr>
-                <w:ilvl w:val="0"/>
-                <w:numId w:val="3"/>
-              </w:numPr>
-            </w:pPr>
-            <w:r>
+            <w:tcW w:w="5618" w:type="dxa"/>
+          </w:tcPr>
+          <w:p>
+            <w:pPr>
+              <w:spacing w:line="276" w:lineRule="auto"/>
+              <w:rPr>
+                <w:rFonts w:ascii="Times New Roman" w:hAnsi="Times New Roman" w:cs="Times New Roman"/>
+              </w:rPr>
+            </w:pPr>
+            <w:r>
+              <w:rPr>
+                <w:rFonts w:ascii="Times New Roman" w:hAnsi="Times New Roman" w:cs="Times New Roman"/>
+              </w:rPr>
               <w:t>Enables matched drivers/riders to coordinate pickup/drop-off details (Communication &amp; Notifications)</w:t>
             </w:r>
-          </w:p>
-          <w:p>
-            <w:pPr>
-              <w:pStyle w:val="ListParagraph"/>
-            </w:pPr>
           </w:p>
         </w:tc>
       </w:tr>
     </w:tbl>
-    <w:p/>
     <w:p>
       <w:pPr>
-        <w:pStyle w:val="Heading2"/>
-        <w:spacing w:after="240"/>
-        <w:jc w:val="both"/>
-        <w:rPr>
-          <w:rFonts w:ascii="Times New Roman" w:hAnsi="Times New Roman" w:cs="Times New Roman"/>
+        <w:spacing w:line="276" w:lineRule="auto"/>
+        <w:rPr>
+          <w:rFonts w:ascii="Times New Roman" w:hAnsi="Times New Roman" w:cs="Times New Roman"/>
+        </w:rPr>
+      </w:pPr>
+    </w:p>
+    <w:p>
+      <w:pPr>
+        <w:rPr>
+          <w:rFonts w:ascii="Times New Roman" w:eastAsiaTheme="majorEastAsia" w:hAnsi="Times New Roman" w:cs="Times New Roman"/>
           <w:sz w:val="36"/>
           <w:szCs w:val="36"/>
         </w:rPr>
@@ -1251,48 +1488,42 @@
           <w:sz w:val="36"/>
           <w:szCs w:val="36"/>
         </w:rPr>
-        <w:t>2</w:t>
+        <w:br w:type="page"/>
       </w:r>
-      <w:r>
-        <w:rPr>
-          <w:rFonts w:ascii="Times New Roman" w:hAnsi="Times New Roman" w:cs="Times New Roman"/>
+    </w:p>
+    <w:p>
+      <w:pPr>
+        <w:pStyle w:val="Heading2"/>
+        <w:spacing w:after="240" w:line="276" w:lineRule="auto"/>
+        <w:jc w:val="both"/>
+        <w:rPr>
+          <w:rFonts w:ascii="Times New Roman" w:hAnsi="Times New Roman" w:cs="Times New Roman" w:hint="eastAsia"/>
+          <w:color w:val="auto"/>
           <w:sz w:val="36"/>
           <w:szCs w:val="36"/>
         </w:rPr>
-        <w:t>.</w:t>
-      </w:r>
+      </w:pPr>
       <w:r>
         <w:rPr>
           <w:rFonts w:ascii="Times New Roman" w:hAnsi="Times New Roman" w:cs="Times New Roman"/>
+          <w:color w:val="auto"/>
           <w:sz w:val="36"/>
           <w:szCs w:val="36"/>
         </w:rPr>
-        <w:t>1</w:t>
-      </w:r>
-      <w:r>
-        <w:rPr>
-          <w:rFonts w:ascii="Times New Roman" w:hAnsi="Times New Roman" w:cs="Times New Roman"/>
-          <w:sz w:val="36"/>
-          <w:szCs w:val="36"/>
-        </w:rPr>
-        <w:t xml:space="preserve"> </w:t>
-      </w:r>
-      <w:r>
-        <w:rPr>
-          <w:rFonts w:ascii="Times New Roman" w:hAnsi="Times New Roman" w:cs="Times New Roman"/>
-          <w:sz w:val="36"/>
-          <w:szCs w:val="36"/>
-        </w:rPr>
-        <w:t>UML Context Diagram</w:t>
+        <w:t>2.1 UML Context Diagram</w:t>
       </w:r>
     </w:p>
-    <w:p/>
     <w:p>
       <w:pPr>
+        <w:spacing w:line="276" w:lineRule="auto"/>
         <w:jc w:val="center"/>
+        <w:rPr>
+          <w:rFonts w:ascii="Times New Roman" w:hAnsi="Times New Roman" w:cs="Times New Roman"/>
+        </w:rPr>
       </w:pPr>
       <w:r>
         <w:rPr>
+          <w:rFonts w:ascii="Times New Roman" w:hAnsi="Times New Roman" w:cs="Times New Roman"/>
           <w:noProof/>
         </w:rPr>
         <w:drawing>
@@ -1346,189 +1577,226 @@
       </w:r>
     </w:p>
     <w:p>
+      <w:pPr>
+        <w:spacing w:line="276" w:lineRule="auto"/>
+        <w:rPr>
+          <w:rFonts w:ascii="Times New Roman" w:hAnsi="Times New Roman" w:cs="Times New Roman"/>
+        </w:rPr>
+      </w:pPr>
       <w:r>
+        <w:rPr>
+          <w:rFonts w:ascii="Times New Roman" w:hAnsi="Times New Roman" w:cs="Times New Roman"/>
+        </w:rPr>
         <w:tab/>
       </w:r>
       <w:r>
+        <w:rPr>
+          <w:rFonts w:ascii="Times New Roman" w:hAnsi="Times New Roman" w:cs="Times New Roman"/>
+        </w:rPr>
         <w:tab/>
       </w:r>
       <w:r>
+        <w:rPr>
+          <w:rFonts w:ascii="Times New Roman" w:hAnsi="Times New Roman" w:cs="Times New Roman"/>
+        </w:rPr>
         <w:tab/>
       </w:r>
       <w:r>
         <w:rPr>
+          <w:rFonts w:ascii="Times New Roman" w:hAnsi="Times New Roman" w:cs="Times New Roman"/>
           <w:b/>
           <w:bCs/>
         </w:rPr>
-        <w:t>Figure</w:t>
+        <w:t>Figure 2.1</w:t>
       </w:r>
       <w:r>
         <w:rPr>
-          <w:b/>
-          <w:bCs/>
-        </w:rPr>
-        <w:t xml:space="preserve"> </w:t>
-      </w:r>
-      <w:r>
-        <w:rPr>
-          <w:b/>
-          <w:bCs/>
-        </w:rPr>
-        <w:t>2.1</w:t>
-      </w:r>
-      <w:r>
-        <w:t xml:space="preserve">: Campus Ride-Sharing </w:t>
-      </w:r>
-      <w:r>
-        <w:t xml:space="preserve">Context </w:t>
-      </w:r>
-      <w:r>
-        <w:t>Diagram</w:t>
+          <w:rFonts w:ascii="Times New Roman" w:hAnsi="Times New Roman" w:cs="Times New Roman"/>
+        </w:rPr>
+        <w:t>: Campus Ride-Sharing Context Diagram</w:t>
       </w:r>
     </w:p>
-    <w:p/>
     <w:p>
       <w:pPr>
+        <w:spacing w:line="276" w:lineRule="auto"/>
+        <w:rPr>
+          <w:rFonts w:ascii="Times New Roman" w:hAnsi="Times New Roman" w:cs="Times New Roman"/>
+        </w:rPr>
+      </w:pPr>
+    </w:p>
+    <w:p>
+      <w:pPr>
+        <w:spacing w:line="276" w:lineRule="auto"/>
         <w:jc w:val="both"/>
+        <w:rPr>
+          <w:rFonts w:ascii="Times New Roman" w:hAnsi="Times New Roman" w:cs="Times New Roman"/>
+        </w:rPr>
       </w:pPr>
       <w:r>
+        <w:rPr>
+          <w:rFonts w:ascii="Times New Roman" w:hAnsi="Times New Roman" w:cs="Times New Roman"/>
+        </w:rPr>
         <w:t xml:space="preserve">The diagram above illustrates the </w:t>
       </w:r>
       <w:r>
         <w:rPr>
+          <w:rFonts w:ascii="Times New Roman" w:hAnsi="Times New Roman" w:cs="Times New Roman"/>
           <w:b/>
           <w:bCs/>
         </w:rPr>
         <w:t>Campus Ride-Sharing Platform</w:t>
       </w:r>
       <w:r>
-        <w:t xml:space="preserve">, showcasing the interaction between core system components, external services, and </w:t>
+        <w:rPr>
+          <w:rFonts w:ascii="Times New Roman" w:hAnsi="Times New Roman" w:cs="Times New Roman"/>
+        </w:rPr>
+        <w:t xml:space="preserve">, showcasing the interaction between core system components, external services, and stakeholders. At the center of the system is the </w:t>
       </w:r>
       <w:r>
-        <w:t>stakeholders</w:t>
-      </w:r>
-      <w:r>
-        <w:t xml:space="preserve">. At the center of the system is the </w:t>
-      </w:r>
-      <w:r>
-        <w:rPr>
+        <w:rPr>
+          <w:rFonts w:ascii="Times New Roman" w:hAnsi="Times New Roman" w:cs="Times New Roman"/>
           <w:b/>
           <w:bCs/>
         </w:rPr>
         <w:t>Carpool Matching Engine</w:t>
       </w:r>
       <w:r>
-        <w:t>, which processes ride requests and offers from users</w:t>
+        <w:rPr>
+          <w:rFonts w:ascii="Times New Roman" w:hAnsi="Times New Roman" w:cs="Times New Roman"/>
+        </w:rPr>
+        <w:t xml:space="preserve">, which processes ride requests and offers from users, including students, staff, and lecturers—who access the platform via the </w:t>
       </w:r>
       <w:r>
-        <w:t>,</w:t>
-      </w:r>
-      <w:r>
-        <w:t xml:space="preserve"> including students, staff, and lecturers—who access the platform via the </w:t>
-      </w:r>
-      <w:r>
-        <w:rPr>
+        <w:rPr>
+          <w:rFonts w:ascii="Times New Roman" w:hAnsi="Times New Roman" w:cs="Times New Roman"/>
           <w:b/>
           <w:bCs/>
         </w:rPr>
         <w:t>Mobile App Interface</w:t>
       </w:r>
       <w:r>
+        <w:rPr>
+          <w:rFonts w:ascii="Times New Roman" w:hAnsi="Times New Roman" w:cs="Times New Roman"/>
+        </w:rPr>
         <w:t xml:space="preserve">. User authentication is managed through the </w:t>
       </w:r>
       <w:r>
         <w:rPr>
+          <w:rFonts w:ascii="Times New Roman" w:hAnsi="Times New Roman" w:cs="Times New Roman"/>
           <w:b/>
           <w:bCs/>
         </w:rPr>
-        <w:t xml:space="preserve">MMU </w:t>
+        <w:t>MMU SSO</w:t>
       </w:r>
       <w:r>
         <w:rPr>
-          <w:b/>
-          <w:bCs/>
-        </w:rPr>
-        <w:t>SSO</w:t>
-      </w:r>
-      <w:r>
+          <w:rFonts w:ascii="Times New Roman" w:hAnsi="Times New Roman" w:cs="Times New Roman"/>
+        </w:rPr>
         <w:t xml:space="preserve">, while parking availability data is sourced from the </w:t>
       </w:r>
       <w:r>
         <w:rPr>
+          <w:rFonts w:ascii="Times New Roman" w:hAnsi="Times New Roman" w:cs="Times New Roman"/>
           <w:b/>
           <w:bCs/>
         </w:rPr>
         <w:t>University Parking Database</w:t>
       </w:r>
       <w:r>
+        <w:rPr>
+          <w:rFonts w:ascii="Times New Roman" w:hAnsi="Times New Roman" w:cs="Times New Roman"/>
+        </w:rPr>
         <w:t xml:space="preserve"> to support efficient matching. Once rides are matched, the </w:t>
       </w:r>
       <w:r>
         <w:rPr>
+          <w:rFonts w:ascii="Times New Roman" w:hAnsi="Times New Roman" w:cs="Times New Roman"/>
           <w:b/>
           <w:bCs/>
         </w:rPr>
         <w:t>In-App Chat Service</w:t>
       </w:r>
       <w:r>
+        <w:rPr>
+          <w:rFonts w:ascii="Times New Roman" w:hAnsi="Times New Roman" w:cs="Times New Roman"/>
+        </w:rPr>
         <w:t xml:space="preserve"> facilitates communication between users, and the </w:t>
       </w:r>
       <w:r>
         <w:rPr>
+          <w:rFonts w:ascii="Times New Roman" w:hAnsi="Times New Roman" w:cs="Times New Roman"/>
           <w:b/>
           <w:bCs/>
         </w:rPr>
         <w:t>Notification Service</w:t>
       </w:r>
       <w:r>
+        <w:rPr>
+          <w:rFonts w:ascii="Times New Roman" w:hAnsi="Times New Roman" w:cs="Times New Roman"/>
+        </w:rPr>
         <w:t xml:space="preserve"> keeps them informed about ride statuses through push notifications. To promote engagement, the </w:t>
       </w:r>
       <w:r>
         <w:rPr>
+          <w:rFonts w:ascii="Times New Roman" w:hAnsi="Times New Roman" w:cs="Times New Roman"/>
           <w:b/>
           <w:bCs/>
         </w:rPr>
         <w:t>Reward Points Service</w:t>
       </w:r>
       <w:r>
+        <w:rPr>
+          <w:rFonts w:ascii="Times New Roman" w:hAnsi="Times New Roman" w:cs="Times New Roman"/>
+        </w:rPr>
         <w:t xml:space="preserve"> awards points based on user activity, further enhancing the user experience. The platform’s design emphasizes seamless integration between internal modules and external systems to deliver a reliable and smart carpooling solution for the campus community.</w:t>
       </w:r>
     </w:p>
-    <w:p/>
     <w:p>
       <w:pPr>
-        <w:pStyle w:val="Heading2"/>
-        <w:spacing w:after="240"/>
-        <w:jc w:val="both"/>
-        <w:rPr>
-          <w:rFonts w:ascii="Times New Roman" w:hAnsi="Times New Roman" w:cs="Times New Roman"/>
+        <w:rPr>
+          <w:rFonts w:ascii="Times New Roman" w:eastAsiaTheme="majorEastAsia" w:hAnsi="Times New Roman" w:cs="Times New Roman"/>
           <w:sz w:val="36"/>
           <w:szCs w:val="36"/>
         </w:rPr>
       </w:pPr>
-      <w:r>
-        <w:rPr>
-          <w:rFonts w:ascii="Times New Roman" w:hAnsi="Times New Roman" w:cs="Times New Roman"/>
+    </w:p>
+    <w:p>
+      <w:pPr>
+        <w:rPr>
+          <w:rFonts w:ascii="Times New Roman" w:eastAsiaTheme="majorEastAsia" w:hAnsi="Times New Roman" w:cs="Times New Roman"/>
           <w:sz w:val="36"/>
           <w:szCs w:val="36"/>
         </w:rPr>
-        <w:t>3</w:t>
-      </w:r>
+      </w:pPr>
       <w:r>
         <w:rPr>
           <w:rFonts w:ascii="Times New Roman" w:hAnsi="Times New Roman" w:cs="Times New Roman"/>
           <w:sz w:val="36"/>
           <w:szCs w:val="36"/>
         </w:rPr>
-        <w:t xml:space="preserve">.0 </w:t>
+        <w:br w:type="page"/>
       </w:r>
-      <w:r>
-        <w:rPr>
-          <w:rFonts w:ascii="Times New Roman" w:hAnsi="Times New Roman" w:cs="Times New Roman"/>
+    </w:p>
+    <w:p>
+      <w:pPr>
+        <w:pStyle w:val="Heading2"/>
+        <w:spacing w:after="240" w:line="276" w:lineRule="auto"/>
+        <w:jc w:val="both"/>
+        <w:rPr>
+          <w:rFonts w:ascii="Times New Roman" w:hAnsi="Times New Roman" w:cs="Times New Roman"/>
+          <w:color w:val="auto"/>
           <w:sz w:val="36"/>
           <w:szCs w:val="36"/>
         </w:rPr>
-        <w:t>Requirement Sources</w:t>
+      </w:pPr>
+      <w:r>
+        <w:rPr>
+          <w:rFonts w:ascii="Times New Roman" w:hAnsi="Times New Roman" w:cs="Times New Roman"/>
+          <w:color w:val="auto"/>
+          <w:sz w:val="36"/>
+          <w:szCs w:val="36"/>
+        </w:rPr>
+        <w:t>3.0 Requirement Sources</w:t>
       </w:r>
     </w:p>
     <w:tbl>
@@ -1543,7 +1811,7 @@
       </w:tblGrid>
       <w:tr>
         <w:trPr>
-          <w:trHeight w:val="574"/>
+          <w:trHeight w:val="47"/>
         </w:trPr>
         <w:tc>
           <w:tcPr>
@@ -1551,14 +1819,17 @@
           </w:tcPr>
           <w:p>
             <w:pPr>
-              <w:jc w:val="center"/>
-              <w:rPr>
+              <w:spacing w:line="276" w:lineRule="auto"/>
+              <w:jc w:val="center"/>
+              <w:rPr>
+                <w:rFonts w:ascii="Times New Roman" w:hAnsi="Times New Roman" w:cs="Times New Roman"/>
                 <w:b/>
                 <w:bCs/>
               </w:rPr>
             </w:pPr>
             <w:r>
               <w:rPr>
+                <w:rFonts w:ascii="Times New Roman" w:hAnsi="Times New Roman" w:cs="Times New Roman"/>
                 <w:b/>
                 <w:bCs/>
               </w:rPr>
@@ -1572,14 +1843,17 @@
           </w:tcPr>
           <w:p>
             <w:pPr>
-              <w:jc w:val="center"/>
-              <w:rPr>
+              <w:spacing w:line="276" w:lineRule="auto"/>
+              <w:jc w:val="center"/>
+              <w:rPr>
+                <w:rFonts w:ascii="Times New Roman" w:hAnsi="Times New Roman" w:cs="Times New Roman"/>
                 <w:b/>
                 <w:bCs/>
               </w:rPr>
             </w:pPr>
             <w:r>
               <w:rPr>
+                <w:rFonts w:ascii="Times New Roman" w:hAnsi="Times New Roman" w:cs="Times New Roman"/>
                 <w:b/>
                 <w:bCs/>
               </w:rPr>
@@ -1590,7 +1864,7 @@
       </w:tr>
       <w:tr>
         <w:trPr>
-          <w:trHeight w:val="574"/>
+          <w:trHeight w:val="47"/>
         </w:trPr>
         <w:tc>
           <w:tcPr>
@@ -1598,9 +1872,16 @@
           </w:tcPr>
           <w:p>
             <w:pPr>
-              <w:jc w:val="center"/>
-            </w:pPr>
-            <w:r>
+              <w:spacing w:line="276" w:lineRule="auto"/>
+              <w:jc w:val="center"/>
+              <w:rPr>
+                <w:rFonts w:ascii="Times New Roman" w:hAnsi="Times New Roman" w:cs="Times New Roman"/>
+              </w:rPr>
+            </w:pPr>
+            <w:r>
+              <w:rPr>
+                <w:rFonts w:ascii="Times New Roman" w:hAnsi="Times New Roman" w:cs="Times New Roman"/>
+              </w:rPr>
               <w:t>Students</w:t>
             </w:r>
           </w:p>
@@ -1611,9 +1892,16 @@
           </w:tcPr>
           <w:p>
             <w:pPr>
-              <w:jc w:val="center"/>
-            </w:pPr>
-            <w:r>
+              <w:spacing w:line="276" w:lineRule="auto"/>
+              <w:jc w:val="center"/>
+              <w:rPr>
+                <w:rFonts w:ascii="Times New Roman" w:hAnsi="Times New Roman" w:cs="Times New Roman"/>
+              </w:rPr>
+            </w:pPr>
+            <w:r>
+              <w:rPr>
+                <w:rFonts w:ascii="Times New Roman" w:hAnsi="Times New Roman" w:cs="Times New Roman"/>
+              </w:rPr>
               <w:t>Primary Stakeholder</w:t>
             </w:r>
           </w:p>
@@ -1621,7 +1909,7 @@
       </w:tr>
       <w:tr>
         <w:trPr>
-          <w:trHeight w:val="599"/>
+          <w:trHeight w:val="47"/>
         </w:trPr>
         <w:tc>
           <w:tcPr>
@@ -1629,9 +1917,16 @@
           </w:tcPr>
           <w:p>
             <w:pPr>
-              <w:jc w:val="center"/>
-            </w:pPr>
-            <w:r>
+              <w:spacing w:line="276" w:lineRule="auto"/>
+              <w:jc w:val="center"/>
+              <w:rPr>
+                <w:rFonts w:ascii="Times New Roman" w:hAnsi="Times New Roman" w:cs="Times New Roman"/>
+              </w:rPr>
+            </w:pPr>
+            <w:r>
+              <w:rPr>
+                <w:rFonts w:ascii="Times New Roman" w:hAnsi="Times New Roman" w:cs="Times New Roman"/>
+              </w:rPr>
               <w:t>Lecturers &amp; Staff</w:t>
             </w:r>
           </w:p>
@@ -1642,9 +1937,16 @@
           </w:tcPr>
           <w:p>
             <w:pPr>
-              <w:jc w:val="center"/>
-            </w:pPr>
-            <w:r>
+              <w:spacing w:line="276" w:lineRule="auto"/>
+              <w:jc w:val="center"/>
+              <w:rPr>
+                <w:rFonts w:ascii="Times New Roman" w:hAnsi="Times New Roman" w:cs="Times New Roman"/>
+              </w:rPr>
+            </w:pPr>
+            <w:r>
+              <w:rPr>
+                <w:rFonts w:ascii="Times New Roman" w:hAnsi="Times New Roman" w:cs="Times New Roman"/>
+              </w:rPr>
               <w:t>Primary Stakeholder</w:t>
             </w:r>
           </w:p>
@@ -1652,7 +1954,7 @@
       </w:tr>
       <w:tr>
         <w:trPr>
-          <w:trHeight w:val="574"/>
+          <w:trHeight w:val="47"/>
         </w:trPr>
         <w:tc>
           <w:tcPr>
@@ -1660,9 +1962,16 @@
           </w:tcPr>
           <w:p>
             <w:pPr>
-              <w:jc w:val="center"/>
-            </w:pPr>
-            <w:r>
+              <w:spacing w:line="276" w:lineRule="auto"/>
+              <w:jc w:val="center"/>
+              <w:rPr>
+                <w:rFonts w:ascii="Times New Roman" w:hAnsi="Times New Roman" w:cs="Times New Roman"/>
+              </w:rPr>
+            </w:pPr>
+            <w:r>
+              <w:rPr>
+                <w:rFonts w:ascii="Times New Roman" w:hAnsi="Times New Roman" w:cs="Times New Roman"/>
+              </w:rPr>
               <w:t>Parking Admin Team</w:t>
             </w:r>
           </w:p>
@@ -1673,9 +1982,16 @@
           </w:tcPr>
           <w:p>
             <w:pPr>
-              <w:jc w:val="center"/>
-            </w:pPr>
-            <w:r>
+              <w:spacing w:line="276" w:lineRule="auto"/>
+              <w:jc w:val="center"/>
+              <w:rPr>
+                <w:rFonts w:ascii="Times New Roman" w:hAnsi="Times New Roman" w:cs="Times New Roman"/>
+              </w:rPr>
+            </w:pPr>
+            <w:r>
+              <w:rPr>
+                <w:rFonts w:ascii="Times New Roman" w:hAnsi="Times New Roman" w:cs="Times New Roman"/>
+              </w:rPr>
               <w:t>Secondary Stakeholder</w:t>
             </w:r>
           </w:p>
@@ -1683,7 +1999,7 @@
       </w:tr>
       <w:tr>
         <w:trPr>
-          <w:trHeight w:val="574"/>
+          <w:trHeight w:val="47"/>
         </w:trPr>
         <w:tc>
           <w:tcPr>
@@ -1691,9 +2007,16 @@
           </w:tcPr>
           <w:p>
             <w:pPr>
-              <w:jc w:val="center"/>
-            </w:pPr>
-            <w:r>
+              <w:spacing w:line="276" w:lineRule="auto"/>
+              <w:jc w:val="center"/>
+              <w:rPr>
+                <w:rFonts w:ascii="Times New Roman" w:hAnsi="Times New Roman" w:cs="Times New Roman"/>
+              </w:rPr>
+            </w:pPr>
+            <w:r>
+              <w:rPr>
+                <w:rFonts w:ascii="Times New Roman" w:hAnsi="Times New Roman" w:cs="Times New Roman"/>
+              </w:rPr>
               <w:t>IT &amp; Security Office</w:t>
             </w:r>
           </w:p>
@@ -1704,9 +2027,16 @@
           </w:tcPr>
           <w:p>
             <w:pPr>
-              <w:jc w:val="center"/>
-            </w:pPr>
-            <w:r>
+              <w:spacing w:line="276" w:lineRule="auto"/>
+              <w:jc w:val="center"/>
+              <w:rPr>
+                <w:rFonts w:ascii="Times New Roman" w:hAnsi="Times New Roman" w:cs="Times New Roman"/>
+              </w:rPr>
+            </w:pPr>
+            <w:r>
+              <w:rPr>
+                <w:rFonts w:ascii="Times New Roman" w:hAnsi="Times New Roman" w:cs="Times New Roman"/>
+              </w:rPr>
               <w:t>Secondary Stakeholder</w:t>
             </w:r>
           </w:p>
@@ -1714,7 +2044,7 @@
       </w:tr>
       <w:tr>
         <w:trPr>
-          <w:trHeight w:val="574"/>
+          <w:trHeight w:val="47"/>
         </w:trPr>
         <w:tc>
           <w:tcPr>
@@ -1722,9 +2052,16 @@
           </w:tcPr>
           <w:p>
             <w:pPr>
-              <w:jc w:val="center"/>
-            </w:pPr>
-            <w:r>
+              <w:spacing w:line="276" w:lineRule="auto"/>
+              <w:jc w:val="center"/>
+              <w:rPr>
+                <w:rFonts w:ascii="Times New Roman" w:hAnsi="Times New Roman" w:cs="Times New Roman"/>
+              </w:rPr>
+            </w:pPr>
+            <w:r>
+              <w:rPr>
+                <w:rFonts w:ascii="Times New Roman" w:hAnsi="Times New Roman" w:cs="Times New Roman"/>
+              </w:rPr>
               <w:t>University Leadership</w:t>
             </w:r>
           </w:p>
@@ -1735,9 +2072,16 @@
           </w:tcPr>
           <w:p>
             <w:pPr>
-              <w:jc w:val="center"/>
-            </w:pPr>
-            <w:r>
+              <w:spacing w:line="276" w:lineRule="auto"/>
+              <w:jc w:val="center"/>
+              <w:rPr>
+                <w:rFonts w:ascii="Times New Roman" w:hAnsi="Times New Roman" w:cs="Times New Roman"/>
+              </w:rPr>
+            </w:pPr>
+            <w:r>
+              <w:rPr>
+                <w:rFonts w:ascii="Times New Roman" w:hAnsi="Times New Roman" w:cs="Times New Roman"/>
+              </w:rPr>
               <w:t>Secondary Stakeholder</w:t>
             </w:r>
           </w:p>
@@ -1745,7 +2089,7 @@
       </w:tr>
       <w:tr>
         <w:trPr>
-          <w:trHeight w:val="574"/>
+          <w:trHeight w:val="47"/>
         </w:trPr>
         <w:tc>
           <w:tcPr>
@@ -1753,9 +2097,16 @@
           </w:tcPr>
           <w:p>
             <w:pPr>
-              <w:jc w:val="center"/>
-            </w:pPr>
-            <w:r>
+              <w:spacing w:line="276" w:lineRule="auto"/>
+              <w:jc w:val="center"/>
+              <w:rPr>
+                <w:rFonts w:ascii="Times New Roman" w:hAnsi="Times New Roman" w:cs="Times New Roman"/>
+              </w:rPr>
+            </w:pPr>
+            <w:r>
+              <w:rPr>
+                <w:rFonts w:ascii="Times New Roman" w:hAnsi="Times New Roman" w:cs="Times New Roman"/>
+              </w:rPr>
               <w:t>Project Team</w:t>
             </w:r>
           </w:p>
@@ -1766,9 +2117,16 @@
           </w:tcPr>
           <w:p>
             <w:pPr>
-              <w:jc w:val="center"/>
-            </w:pPr>
-            <w:r>
+              <w:spacing w:line="276" w:lineRule="auto"/>
+              <w:jc w:val="center"/>
+              <w:rPr>
+                <w:rFonts w:ascii="Times New Roman" w:hAnsi="Times New Roman" w:cs="Times New Roman"/>
+              </w:rPr>
+            </w:pPr>
+            <w:r>
+              <w:rPr>
+                <w:rFonts w:ascii="Times New Roman" w:hAnsi="Times New Roman" w:cs="Times New Roman"/>
+              </w:rPr>
               <w:t>Internal Stakeholder</w:t>
             </w:r>
           </w:p>
@@ -1776,7 +2134,7 @@
       </w:tr>
       <w:tr>
         <w:trPr>
-          <w:trHeight w:val="1175"/>
+          <w:trHeight w:val="256"/>
         </w:trPr>
         <w:tc>
           <w:tcPr>
@@ -1784,9 +2142,16 @@
           </w:tcPr>
           <w:p>
             <w:pPr>
-              <w:jc w:val="center"/>
-            </w:pPr>
-            <w:r>
+              <w:spacing w:line="276" w:lineRule="auto"/>
+              <w:jc w:val="center"/>
+              <w:rPr>
+                <w:rFonts w:ascii="Times New Roman" w:hAnsi="Times New Roman" w:cs="Times New Roman"/>
+              </w:rPr>
+            </w:pPr>
+            <w:r>
+              <w:rPr>
+                <w:rFonts w:ascii="Times New Roman" w:hAnsi="Times New Roman" w:cs="Times New Roman"/>
+              </w:rPr>
               <w:t>MMU SSO / Authentication Docs</w:t>
             </w:r>
           </w:p>
@@ -1797,9 +2162,16 @@
           </w:tcPr>
           <w:p>
             <w:pPr>
-              <w:jc w:val="center"/>
-            </w:pPr>
-            <w:r>
+              <w:spacing w:line="276" w:lineRule="auto"/>
+              <w:jc w:val="center"/>
+              <w:rPr>
+                <w:rFonts w:ascii="Times New Roman" w:hAnsi="Times New Roman" w:cs="Times New Roman"/>
+              </w:rPr>
+            </w:pPr>
+            <w:r>
+              <w:rPr>
+                <w:rFonts w:ascii="Times New Roman" w:hAnsi="Times New Roman" w:cs="Times New Roman"/>
+              </w:rPr>
               <w:t>Existing Documentation</w:t>
             </w:r>
           </w:p>
@@ -1807,7 +2179,7 @@
       </w:tr>
       <w:tr>
         <w:trPr>
-          <w:trHeight w:val="574"/>
+          <w:trHeight w:val="47"/>
         </w:trPr>
         <w:tc>
           <w:tcPr>
@@ -1815,9 +2187,16 @@
           </w:tcPr>
           <w:p>
             <w:pPr>
-              <w:jc w:val="center"/>
-            </w:pPr>
-            <w:r>
+              <w:spacing w:line="276" w:lineRule="auto"/>
+              <w:jc w:val="center"/>
+              <w:rPr>
+                <w:rFonts w:ascii="Times New Roman" w:hAnsi="Times New Roman" w:cs="Times New Roman"/>
+              </w:rPr>
+            </w:pPr>
+            <w:r>
+              <w:rPr>
+                <w:rFonts w:ascii="Times New Roman" w:hAnsi="Times New Roman" w:cs="Times New Roman"/>
+              </w:rPr>
               <w:t>Parking System API Docs</w:t>
             </w:r>
           </w:p>
@@ -1828,9 +2207,16 @@
           </w:tcPr>
           <w:p>
             <w:pPr>
-              <w:jc w:val="center"/>
-            </w:pPr>
-            <w:r>
+              <w:spacing w:line="276" w:lineRule="auto"/>
+              <w:jc w:val="center"/>
+              <w:rPr>
+                <w:rFonts w:ascii="Times New Roman" w:hAnsi="Times New Roman" w:cs="Times New Roman"/>
+              </w:rPr>
+            </w:pPr>
+            <w:r>
+              <w:rPr>
+                <w:rFonts w:ascii="Times New Roman" w:hAnsi="Times New Roman" w:cs="Times New Roman"/>
+              </w:rPr>
               <w:t>Existing Documentation</w:t>
             </w:r>
           </w:p>
@@ -1838,7 +2224,7 @@
       </w:tr>
       <w:tr>
         <w:trPr>
-          <w:trHeight w:val="574"/>
+          <w:trHeight w:val="47"/>
         </w:trPr>
         <w:tc>
           <w:tcPr>
@@ -1846,10 +2232,17 @@
           </w:tcPr>
           <w:p>
             <w:pPr>
-              <w:jc w:val="center"/>
+              <w:spacing w:line="276" w:lineRule="auto"/>
+              <w:jc w:val="center"/>
+              <w:rPr>
+                <w:rFonts w:ascii="Times New Roman" w:hAnsi="Times New Roman" w:cs="Times New Roman"/>
+              </w:rPr>
             </w:pPr>
             <w:proofErr w:type="spellStart"/>
             <w:r>
+              <w:rPr>
+                <w:rFonts w:ascii="Times New Roman" w:hAnsi="Times New Roman" w:cs="Times New Roman"/>
+              </w:rPr>
               <w:t>Kumpool</w:t>
             </w:r>
             <w:proofErr w:type="spellEnd"/>
@@ -1861,16 +2254,30 @@
           </w:tcPr>
           <w:p>
             <w:pPr>
-              <w:jc w:val="center"/>
-            </w:pPr>
-            <w:r>
+              <w:spacing w:line="276" w:lineRule="auto"/>
+              <w:jc w:val="center"/>
+              <w:rPr>
+                <w:rFonts w:ascii="Times New Roman" w:hAnsi="Times New Roman" w:cs="Times New Roman"/>
+              </w:rPr>
+            </w:pPr>
+            <w:r>
+              <w:rPr>
+                <w:rFonts w:ascii="Times New Roman" w:hAnsi="Times New Roman" w:cs="Times New Roman"/>
+              </w:rPr>
               <w:t>Existing System</w:t>
             </w:r>
           </w:p>
         </w:tc>
       </w:tr>
     </w:tbl>
-    <w:p/>
+    <w:p>
+      <w:pPr>
+        <w:spacing w:line="276" w:lineRule="auto"/>
+        <w:rPr>
+          <w:rFonts w:ascii="Times New Roman" w:hAnsi="Times New Roman" w:cs="Times New Roman"/>
+        </w:rPr>
+      </w:pPr>
+    </w:p>
     <w:sectPr>
       <w:pgSz w:w="12240" w:h="15840"/>
       <w:pgMar w:top="1440" w:right="1440" w:bottom="1440" w:left="1440" w:header="720" w:footer="720" w:gutter="0"/>

</xml_diff>

<commit_message>
updated task4 and task5
</commit_message>
<xml_diff>
--- a/task2_context_sources/TT2L_GE_ContextSources.docx
+++ b/task2_context_sources/TT2L_GE_ContextSources.docx
@@ -882,6 +882,7 @@
     <w:p>
       <w:pPr>
         <w:spacing w:line="276" w:lineRule="auto"/>
+        <w:jc w:val="both"/>
         <w:rPr>
           <w:rFonts w:ascii="Times New Roman" w:hAnsi="Times New Roman" w:cs="Times New Roman"/>
         </w:rPr>
@@ -1064,6 +1065,7 @@
           <w:p>
             <w:pPr>
               <w:spacing w:line="276" w:lineRule="auto"/>
+              <w:jc w:val="both"/>
               <w:rPr>
                 <w:rFonts w:ascii="Times New Roman" w:hAnsi="Times New Roman" w:cs="Times New Roman"/>
               </w:rPr>
@@ -1975,6 +1977,20 @@
                 <w:rFonts w:ascii="Times New Roman" w:hAnsi="Times New Roman" w:cs="Times New Roman"/>
               </w:rPr>
               <w:t>Kumpool</w:t>
+            </w:r>
+            <w:proofErr w:type="spellEnd"/>
+            <w:r>
+              <w:rPr>
+                <w:rFonts w:ascii="Times New Roman" w:hAnsi="Times New Roman" w:cs="Times New Roman"/>
+              </w:rPr>
+              <w:t xml:space="preserve"> and </w:t>
+            </w:r>
+            <w:proofErr w:type="spellStart"/>
+            <w:r>
+              <w:rPr>
+                <w:rFonts w:ascii="Times New Roman" w:hAnsi="Times New Roman" w:cs="Times New Roman"/>
+              </w:rPr>
+              <w:t>BlaBlaCar</w:t>
             </w:r>
             <w:proofErr w:type="spellEnd"/>
           </w:p>

</xml_diff>